<commit_message>
Added part of a paragraph in the introduction summarizing the results.
</commit_message>
<xml_diff>
--- a/BEP Report Mockup.docx
+++ b/BEP Report Mockup.docx
@@ -272,7 +272,7 @@
               </mc:Choice>
               <mc:Fallback>
                 <w:pict>
-                  <v:group w14:anchorId="27C6F8C3" id="Group 149" o:spid="_x0000_s1026" style="position:absolute;margin-left:0;margin-top:0;width:8in;height:95.7pt;z-index:251662336;mso-width-percent:941;mso-height-percent:121;mso-top-percent:23;mso-position-horizontal:center;mso-position-horizontal-relative:page;mso-position-vertical-relative:page;mso-width-percent:941;mso-height-percent:121;mso-top-percent:23" coordorigin="" coordsize="73152,12161" o:gfxdata="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">
+                  <v:group w14:anchorId="5A5139B4" id="Group 149" o:spid="_x0000_s1026" style="position:absolute;margin-left:0;margin-top:0;width:8in;height:95.7pt;z-index:251662336;mso-width-percent:941;mso-height-percent:121;mso-top-percent:23;mso-position-horizontal:center;mso-position-horizontal-relative:page;mso-position-vertical-relative:page;mso-width-percent:941;mso-height-percent:121;mso-top-percent:23" coordorigin="" coordsize="73152,12161" o:gfxdata="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">
                     <v:shape id="Rectangle 51" o:spid="_x0000_s1027" style="position:absolute;width:73152;height:11303;visibility:visible;mso-wrap-style:square;v-text-anchor:middle" coordsize="7312660,1129665" o:gfxdata="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" path="m,l7312660,r,1129665l3619500,733425,,1091565,,xe" fillcolor="#4472c4 [3204]" stroked="f" strokeweight="1pt">
                       <v:stroke joinstyle="miter"/>
                       <v:path arrowok="t" o:connecttype="custom" o:connectlocs="0,0;7315200,0;7315200,1130373;3620757,733885;0,1092249;0,0" o:connectangles="0,0,0,0,0,0"/>
@@ -1346,13 +1346,13 @@
         <w:rPr>
           <w:lang w:val="en-GB"/>
         </w:rPr>
-        <w:t xml:space="preserve"> [</w:t>
-      </w:r>
-      <w:r>
-        <w:rPr>
-          <w:lang w:val="en-GB"/>
-        </w:rPr>
-        <w:t>12][13]</w:t>
+        <w:t xml:space="preserve"> </w:t>
+      </w:r>
+      <w:r>
+        <w:rPr>
+          <w:lang w:val="en-GB"/>
+        </w:rPr>
+        <w:t>[2][3]</w:t>
       </w:r>
       <w:r>
         <w:rPr>
@@ -1413,7 +1413,19 @@
         <w:rPr>
           <w:lang w:val="en-GB"/>
         </w:rPr>
-        <w:t xml:space="preserve"> which is a highly subjective and labour-intensive task. The variability in observers reduces the reliability and quality of the cellularity assessment [2].</w:t>
+        <w:t xml:space="preserve"> which is a highly subjective and labour-intensive task. The variability in observers reduces the reliability and quality of the cellularity assessment </w:t>
+      </w:r>
+      <w:r>
+        <w:rPr>
+          <w:lang w:val="en-GB"/>
+        </w:rPr>
+        <w:t>[4]</w:t>
+      </w:r>
+      <w:r>
+        <w:rPr>
+          <w:lang w:val="en-GB"/>
+        </w:rPr>
+        <w:t>.</w:t>
       </w:r>
     </w:p>
     <w:p>
@@ -1531,7 +1543,19 @@
         <w:rPr>
           <w:lang w:val="en-GB"/>
         </w:rPr>
-        <w:t xml:space="preserve"> [2].</w:t>
+        <w:t xml:space="preserve"> </w:t>
+      </w:r>
+      <w:r>
+        <w:rPr>
+          <w:lang w:val="en-GB"/>
+        </w:rPr>
+        <w:t>[4]</w:t>
+      </w:r>
+      <w:r>
+        <w:rPr>
+          <w:lang w:val="en-GB"/>
+        </w:rPr>
+        <w:t>.</w:t>
       </w:r>
     </w:p>
     <w:p>
@@ -1562,13 +1586,13 @@
         <w:rPr>
           <w:lang w:val="en-GB"/>
         </w:rPr>
-        <w:t>ul tools for the computer-aided analysis of medical images [3]</w:t>
-      </w:r>
-      <w:r>
-        <w:rPr>
-          <w:lang w:val="en-GB"/>
-        </w:rPr>
-        <w:t>[4][5]</w:t>
+        <w:t xml:space="preserve">ul tools for the computer-aided analysis of medical images </w:t>
+      </w:r>
+      <w:r>
+        <w:rPr>
+          <w:lang w:val="en-GB"/>
+        </w:rPr>
+        <w:t>[5][6][7]</w:t>
       </w:r>
       <w:r>
         <w:rPr>
@@ -1647,7 +1671,13 @@
         <w:rPr>
           <w:lang w:val="en-GB"/>
         </w:rPr>
-        <w:t xml:space="preserve"> [6]</w:t>
+        <w:t xml:space="preserve"> </w:t>
+      </w:r>
+      <w:r>
+        <w:rPr>
+          <w:lang w:val="en-GB"/>
+        </w:rPr>
+        <w:t>[8]</w:t>
       </w:r>
       <w:r>
         <w:rPr>
@@ -1659,7 +1689,13 @@
         <w:rPr>
           <w:lang w:val="en-GB"/>
         </w:rPr>
-        <w:t xml:space="preserve"> [7]</w:t>
+        <w:t xml:space="preserve"> </w:t>
+      </w:r>
+      <w:r>
+        <w:rPr>
+          <w:lang w:val="en-GB"/>
+        </w:rPr>
+        <w:t>[9]</w:t>
       </w:r>
       <w:r>
         <w:rPr>
@@ -1677,7 +1713,13 @@
         <w:rPr>
           <w:lang w:val="en-GB"/>
         </w:rPr>
-        <w:t xml:space="preserve"> [8]</w:t>
+        <w:t xml:space="preserve"> </w:t>
+      </w:r>
+      <w:r>
+        <w:rPr>
+          <w:lang w:val="en-GB"/>
+        </w:rPr>
+        <w:t>[10]</w:t>
       </w:r>
       <w:r>
         <w:rPr>
@@ -1689,7 +1731,13 @@
         <w:rPr>
           <w:lang w:val="en-GB"/>
         </w:rPr>
-        <w:t xml:space="preserve"> [9]</w:t>
+        <w:t xml:space="preserve"> </w:t>
+      </w:r>
+      <w:r>
+        <w:rPr>
+          <w:lang w:val="en-GB"/>
+        </w:rPr>
+        <w:t>[11]</w:t>
       </w:r>
       <w:r>
         <w:rPr>
@@ -1727,14 +1775,14 @@
         <w:rPr>
           <w:lang w:val="en-GB"/>
         </w:rPr>
-        <w:t xml:space="preserve">-5 </w:t>
+        <w:t>-</w:t>
       </w:r>
       <w:r>
         <w:rPr>
           <w:lang w:val="en-GB"/>
         </w:rPr>
         <w:lastRenderedPageBreak/>
-        <w:t>accuracies</w:t>
+        <w:t>5 accuracies</w:t>
       </w:r>
       <w:r>
         <w:rPr>
@@ -1770,19 +1818,13 @@
         <w:rPr>
           <w:lang w:val="en-GB"/>
         </w:rPr>
-        <w:t>[</w:t>
-      </w:r>
-      <w:r>
-        <w:rPr>
-          <w:lang w:val="en-GB"/>
-        </w:rPr>
-        <w:t>10</w:t>
-      </w:r>
-      <w:r>
-        <w:rPr>
-          <w:lang w:val="en-GB"/>
-        </w:rPr>
-        <w:t>].</w:t>
+        <w:t>[12]</w:t>
+      </w:r>
+      <w:r>
+        <w:rPr>
+          <w:lang w:val="en-GB"/>
+        </w:rPr>
+        <w:t>.</w:t>
       </w:r>
       <w:r>
         <w:rPr>
@@ -1825,7 +1867,15 @@
         <w:rPr>
           <w:lang w:val="en-GB"/>
         </w:rPr>
-        <w:t>Assessing the effectiveness of any method on a certain task requires an evaluation metric. To compare automatically assessed cancer cellularity scores to manually obtained ones</w:t>
+        <w:t>Assessing the effectiveness of any method on a certain task requires an evalua</w:t>
+      </w:r>
+      <w:bookmarkStart w:id="2" w:name="_GoBack"/>
+      <w:bookmarkEnd w:id="2"/>
+      <w:r>
+        <w:rPr>
+          <w:lang w:val="en-GB"/>
+        </w:rPr>
+        <w:t>tion metric. To compare automatically assessed cancer cellularity scores to manually obtained ones</w:t>
       </w:r>
       <w:r>
         <w:rPr>
@@ -1927,19 +1977,13 @@
         <w:rPr>
           <w:lang w:val="en-GB"/>
         </w:rPr>
-        <w:t>prediction probability [</w:t>
-      </w:r>
-      <w:r>
-        <w:rPr>
-          <w:lang w:val="en-GB"/>
-        </w:rPr>
-        <w:t>11</w:t>
-      </w:r>
-      <w:r>
-        <w:rPr>
-          <w:lang w:val="en-GB"/>
-        </w:rPr>
-        <w:t>]</w:t>
+        <w:t xml:space="preserve">prediction probability </w:t>
+      </w:r>
+      <w:r>
+        <w:rPr>
+          <w:lang w:val="en-GB"/>
+        </w:rPr>
+        <w:t>[13]</w:t>
       </w:r>
       <w:r>
         <w:rPr>
@@ -1970,6 +2014,110 @@
           <w:lang w:val="en-GB"/>
         </w:rPr>
         <w:t>.</w:t>
+      </w:r>
+      <w:r>
+        <w:rPr>
+          <w:lang w:val="en-GB"/>
+        </w:rPr>
+        <w:t xml:space="preserve"> </w:t>
+      </w:r>
+      <w:commentRangeStart w:id="3"/>
+      <w:r>
+        <w:rPr>
+          <w:lang w:val="en-GB"/>
+        </w:rPr>
+        <w:t xml:space="preserve">The </w:t>
+      </w:r>
+      <w:r>
+        <w:rPr>
+          <w:lang w:val="en-GB"/>
+        </w:rPr>
+        <w:t>results</w:t>
+      </w:r>
+      <w:r>
+        <w:rPr>
+          <w:lang w:val="en-GB"/>
+        </w:rPr>
+        <w:t xml:space="preserve"> showed that Xception </w:t>
+      </w:r>
+      <w:r>
+        <w:rPr>
+          <w:lang w:val="en-GB"/>
+        </w:rPr>
+        <w:t xml:space="preserve">had the best scores for Kendall’s Tau, </w:t>
+      </w:r>
+      <w:r>
+        <w:rPr>
+          <w:lang w:val="en-GB"/>
+        </w:rPr>
+        <w:t>prediction probability, and Spearman correlation</w:t>
+      </w:r>
+      <w:r>
+        <w:rPr>
+          <w:lang w:val="en-GB"/>
+        </w:rPr>
+        <w:t xml:space="preserve">, but the worst score for mean squared error. VGG19 performed the worst </w:t>
+      </w:r>
+      <w:r>
+        <w:rPr>
+          <w:lang w:val="en-GB"/>
+        </w:rPr>
+        <w:t>according to</w:t>
+      </w:r>
+      <w:r>
+        <w:rPr>
+          <w:lang w:val="en-GB"/>
+        </w:rPr>
+        <w:t xml:space="preserve"> the three metrics</w:t>
+      </w:r>
+      <w:r>
+        <w:rPr>
+          <w:lang w:val="en-GB"/>
+        </w:rPr>
+        <w:t xml:space="preserve"> Xception</w:t>
+      </w:r>
+      <w:r>
+        <w:rPr>
+          <w:lang w:val="en-GB"/>
+        </w:rPr>
+        <w:t xml:space="preserve"> scored the</w:t>
+      </w:r>
+      <w:r>
+        <w:rPr>
+          <w:lang w:val="en-GB"/>
+        </w:rPr>
+        <w:t xml:space="preserve"> best in, and the </w:t>
+      </w:r>
+      <w:r>
+        <w:rPr>
+          <w:lang w:val="en-GB"/>
+        </w:rPr>
+        <w:t>best</w:t>
+      </w:r>
+      <w:r>
+        <w:rPr>
+          <w:lang w:val="en-GB"/>
+        </w:rPr>
+        <w:t xml:space="preserve"> </w:t>
+      </w:r>
+      <w:r>
+        <w:rPr>
+          <w:lang w:val="en-GB"/>
+        </w:rPr>
+        <w:t>in the metric Xception scored the worst in.</w:t>
+      </w:r>
+      <w:r>
+        <w:rPr>
+          <w:lang w:val="en-GB"/>
+        </w:rPr>
+        <w:t xml:space="preserve"> InceptionV3 scored between both other networks in every metric.</w:t>
+      </w:r>
+      <w:commentRangeEnd w:id="3"/>
+      <w:r>
+        <w:rPr>
+          <w:rStyle w:val="CommentReference"/>
+        </w:rPr>
+        <w:commentReference w:id="3"/>
       </w:r>
     </w:p>
     <w:p>
@@ -2046,7 +2194,19 @@
         <w:rPr>
           <w:lang w:val="en-GB"/>
         </w:rPr>
-        <w:t xml:space="preserve"> [2]. </w:t>
+        <w:t xml:space="preserve"> </w:t>
+      </w:r>
+      <w:r>
+        <w:rPr>
+          <w:lang w:val="en-GB"/>
+        </w:rPr>
+        <w:t>[4]</w:t>
+      </w:r>
+      <w:r>
+        <w:rPr>
+          <w:lang w:val="en-GB"/>
+        </w:rPr>
+        <w:t xml:space="preserve">. </w:t>
       </w:r>
     </w:p>
     <w:p>
@@ -2091,19 +2251,7 @@
         <w:rPr>
           <w:lang w:val="en-GB"/>
         </w:rPr>
-        <w:t>the patient ID</w:t>
-      </w:r>
-      <w:r>
-        <w:rPr>
-          <w:lang w:val="en-GB"/>
-        </w:rPr>
-        <w:t xml:space="preserve"> to create our own training, validation and test datasets.</w:t>
-      </w:r>
-      <w:r>
-        <w:rPr>
-          <w:lang w:val="en-GB"/>
-        </w:rPr>
-        <w:t xml:space="preserve"> 45 </w:t>
+        <w:t xml:space="preserve">the patient ID to create our own training, validation and test datasets. 45 </w:t>
       </w:r>
       <w:r>
         <w:rPr>
@@ -2147,8 +2295,6 @@
         </w:rPr>
         <w:t>476 patches became the test dataset.</w:t>
       </w:r>
-      <w:bookmarkStart w:id="2" w:name="_GoBack"/>
-      <w:bookmarkEnd w:id="2"/>
     </w:p>
     <w:p>
       <w:pPr>
@@ -2190,19 +2336,7 @@
         <w:rPr>
           <w:lang w:val="en-GB"/>
         </w:rPr>
-        <w:t>[</w:t>
-      </w:r>
-      <w:r>
-        <w:rPr>
-          <w:lang w:val="en-GB"/>
-        </w:rPr>
-        <w:t>6</w:t>
-      </w:r>
-      <w:r>
-        <w:rPr>
-          <w:lang w:val="en-GB"/>
-        </w:rPr>
-        <w:t>]</w:t>
+        <w:t>[8]</w:t>
       </w:r>
       <w:r>
         <w:rPr>
@@ -2487,9 +2621,11 @@
                 <w:lang w:val="en-GB"/>
               </w:rPr>
             </w:pPr>
+            <w:proofErr w:type="gramStart"/>
             <w:r>
               <w:t>π</w:t>
             </w:r>
+            <w:proofErr w:type="gramEnd"/>
           </w:p>
         </w:tc>
       </w:tr>
@@ -2727,6 +2863,7 @@
               <w:rPr>
                 <w:lang w:val="en-GB"/>
               </w:rPr>
+              <w:lastRenderedPageBreak/>
               <w:t>X flipping</w:t>
             </w:r>
           </w:p>
@@ -2876,7 +3013,6 @@
               <w:rPr>
                 <w:lang w:val="en-GB"/>
               </w:rPr>
-              <w:lastRenderedPageBreak/>
               <w:t>Channel Shifting</w:t>
             </w:r>
           </w:p>
@@ -4282,21 +4418,157 @@
     <w:p>
       <w:pPr>
         <w:rPr>
+          <w:lang w:val="en-US"/>
+        </w:rPr>
+      </w:pPr>
+      <w:r>
+        <w:rPr>
+          <w:lang w:val="en-US"/>
+        </w:rPr>
+        <w:t xml:space="preserve">[2] </w:t>
+      </w:r>
+      <w:r>
+        <w:rPr>
+          <w:lang w:val="en-GB"/>
+        </w:rPr>
+        <w:t>Early Breast Cancer Trialists' Collaborative Group. (2011). Effect of radiotherapy after breast-conserving surgery on 10-year recurrence and 15-year breast cancer death: meta-analysis of individual patient data for 10 801 women in 17 randomised trials. </w:t>
+      </w:r>
+      <w:r>
+        <w:rPr>
           <w:i/>
-          <w:lang w:val="en-GB"/>
+          <w:iCs/>
+          <w:lang w:val="en-US"/>
+        </w:rPr>
+        <w:t>The Lancet</w:t>
+      </w:r>
+      <w:r>
+        <w:rPr>
+          <w:lang w:val="en-US"/>
+        </w:rPr>
+        <w:t>, </w:t>
+      </w:r>
+      <w:r>
+        <w:rPr>
+          <w:i/>
+          <w:iCs/>
+          <w:lang w:val="en-US"/>
+        </w:rPr>
+        <w:t>378</w:t>
+      </w:r>
+      <w:r>
+        <w:rPr>
+          <w:lang w:val="en-US"/>
+        </w:rPr>
+        <w:t>(9804), 1707-1716.</w:t>
+      </w:r>
+    </w:p>
+    <w:p>
+      <w:pPr>
+        <w:rPr>
+          <w:lang w:val="en-US"/>
         </w:rPr>
       </w:pPr>
       <w:r>
         <w:rPr>
-          <w:lang w:val="en-GB"/>
-        </w:rPr>
-        <w:t>[</w:t>
-      </w:r>
-      <w:r>
-        <w:rPr>
-          <w:lang w:val="en-GB"/>
-        </w:rPr>
-        <w:t xml:space="preserve">2] </w:t>
+          <w:lang w:val="en-US"/>
+        </w:rPr>
+        <w:t xml:space="preserve">[3] </w:t>
+      </w:r>
+      <w:r>
+        <w:rPr>
+          <w:lang w:val="en-US"/>
+        </w:rPr>
+        <w:t xml:space="preserve">Von </w:t>
+      </w:r>
+      <w:proofErr w:type="spellStart"/>
+      <w:r>
+        <w:rPr>
+          <w:lang w:val="en-US"/>
+        </w:rPr>
+        <w:t>Minckwitz</w:t>
+      </w:r>
+      <w:proofErr w:type="spellEnd"/>
+      <w:r>
+        <w:rPr>
+          <w:lang w:val="en-US"/>
+        </w:rPr>
+        <w:t xml:space="preserve">, G., </w:t>
+      </w:r>
+      <w:proofErr w:type="spellStart"/>
+      <w:r>
+        <w:rPr>
+          <w:lang w:val="en-US"/>
+        </w:rPr>
+        <w:t>Untch</w:t>
+      </w:r>
+      <w:proofErr w:type="spellEnd"/>
+      <w:r>
+        <w:rPr>
+          <w:lang w:val="en-US"/>
+        </w:rPr>
+        <w:t xml:space="preserve">, M., </w:t>
+      </w:r>
+      <w:proofErr w:type="spellStart"/>
+      <w:r>
+        <w:rPr>
+          <w:lang w:val="en-US"/>
+        </w:rPr>
+        <w:t>Blohmer</w:t>
+      </w:r>
+      <w:proofErr w:type="spellEnd"/>
+      <w:r>
+        <w:rPr>
+          <w:lang w:val="en-US"/>
+        </w:rPr>
+        <w:t xml:space="preserve">, J. U., Costa, S. D., </w:t>
+      </w:r>
+      <w:proofErr w:type="spellStart"/>
+      <w:r>
+        <w:rPr>
+          <w:lang w:val="en-US"/>
+        </w:rPr>
+        <w:t>Eidtmann</w:t>
+      </w:r>
+      <w:proofErr w:type="spellEnd"/>
+      <w:r>
+        <w:rPr>
+          <w:lang w:val="en-US"/>
+        </w:rPr>
+        <w:t xml:space="preserve">, H., Fasching, P. A., ... &amp; </w:t>
+      </w:r>
+      <w:proofErr w:type="spellStart"/>
+      <w:r>
+        <w:rPr>
+          <w:lang w:val="en-US"/>
+        </w:rPr>
+        <w:t>Jackisch</w:t>
+      </w:r>
+      <w:proofErr w:type="spellEnd"/>
+      <w:r>
+        <w:rPr>
+          <w:lang w:val="en-US"/>
+        </w:rPr>
+        <w:t>, C. (2012). Definition and impact of pathologic complete response on prognosis after neoadjuvant chemotherapy in various intrinsic breast cancer subtypes. J Clin Oncol, 30(15), 1796-1804.</w:t>
+      </w:r>
+    </w:p>
+    <w:p>
+      <w:pPr>
+        <w:rPr>
+          <w:i/>
+          <w:lang w:val="en-GB"/>
+        </w:rPr>
+      </w:pPr>
+      <w:r>
+        <w:rPr>
+          <w:lang w:val="en-GB"/>
+        </w:rPr>
+        <w:t>[4]</w:t>
+      </w:r>
+      <w:r>
+        <w:rPr>
+          <w:lang w:val="en-GB"/>
+        </w:rPr>
+        <w:t xml:space="preserve"> </w:t>
       </w:r>
       <w:r>
         <w:rPr>
@@ -4366,13 +4638,13 @@
         <w:rPr>
           <w:lang w:val="en-GB"/>
         </w:rPr>
-        <w:t>[3</w:t>
-      </w:r>
-      <w:r>
-        <w:rPr>
-          <w:lang w:val="en-GB"/>
-        </w:rPr>
-        <w:t xml:space="preserve">] </w:t>
+        <w:t>[5]</w:t>
+      </w:r>
+      <w:r>
+        <w:rPr>
+          <w:lang w:val="en-GB"/>
+        </w:rPr>
+        <w:t xml:space="preserve"> </w:t>
       </w:r>
       <w:proofErr w:type="spellStart"/>
       <w:r>
@@ -4439,7 +4711,7 @@
         <w:rPr>
           <w:lang w:val="en-GB"/>
         </w:rPr>
-        <w:t>[4]</w:t>
+        <w:t>[6]</w:t>
       </w:r>
       <w:r>
         <w:rPr>
@@ -4548,7 +4820,7 @@
         <w:rPr>
           <w:lang w:val="en-GB"/>
         </w:rPr>
-        <w:t>[5]</w:t>
+        <w:t>[7]</w:t>
       </w:r>
       <w:r>
         <w:rPr>
@@ -4616,7 +4888,13 @@
         <w:rPr>
           <w:lang w:val="en-US"/>
         </w:rPr>
-        <w:t xml:space="preserve">[6] </w:t>
+        <w:t>[8]</w:t>
+      </w:r>
+      <w:r>
+        <w:rPr>
+          <w:lang w:val="en-US"/>
+        </w:rPr>
+        <w:t xml:space="preserve"> </w:t>
       </w:r>
       <w:proofErr w:type="spellStart"/>
       <w:r>
@@ -4719,7 +4997,7 @@
         <w:rPr>
           <w:lang w:val="en-US"/>
         </w:rPr>
-        <w:t>[7]</w:t>
+        <w:t>[9]</w:t>
       </w:r>
       <w:r>
         <w:rPr>
@@ -4776,7 +5054,7 @@
         <w:rPr>
           <w:lang w:val="en-US"/>
         </w:rPr>
-        <w:t>[8]</w:t>
+        <w:t>[10]</w:t>
       </w:r>
       <w:r>
         <w:rPr>
@@ -4837,7 +5115,7 @@
         <w:rPr>
           <w:lang w:val="en-US"/>
         </w:rPr>
-        <w:t>[9]</w:t>
+        <w:t>[11]</w:t>
       </w:r>
       <w:r>
         <w:rPr>
@@ -4877,19 +5155,7 @@
         <w:rPr>
           <w:lang w:val="en-GB"/>
         </w:rPr>
-        <w:t>[</w:t>
-      </w:r>
-      <w:r>
-        <w:rPr>
-          <w:lang w:val="en-GB"/>
-        </w:rPr>
-        <w:t>10</w:t>
-      </w:r>
-      <w:r>
-        <w:rPr>
-          <w:lang w:val="en-GB"/>
-        </w:rPr>
-        <w:t>]</w:t>
+        <w:t>[12]</w:t>
       </w:r>
       <w:r>
         <w:rPr>
@@ -4945,25 +5211,13 @@
         <w:rPr>
           <w:lang w:val="en-GB"/>
         </w:rPr>
-        <w:t>[</w:t>
-      </w:r>
-      <w:r>
-        <w:rPr>
-          <w:lang w:val="en-GB"/>
-        </w:rPr>
-        <w:t>1</w:t>
-      </w:r>
-      <w:r>
-        <w:rPr>
-          <w:lang w:val="en-GB"/>
-        </w:rPr>
-        <w:t>1</w:t>
-      </w:r>
-      <w:r>
-        <w:rPr>
-          <w:lang w:val="en-GB"/>
-        </w:rPr>
-        <w:t xml:space="preserve">] </w:t>
+        <w:t>[13]</w:t>
+      </w:r>
+      <w:r>
+        <w:rPr>
+          <w:lang w:val="en-GB"/>
+        </w:rPr>
+        <w:t xml:space="preserve"> </w:t>
       </w:r>
       <w:hyperlink r:id="rId20" w:history="1">
         <w:r>
@@ -4985,149 +5239,90 @@
         <w:rPr>
           <w:lang w:val="en-US"/>
         </w:rPr>
-        <w:t xml:space="preserve">[12] </w:t>
-      </w:r>
-      <w:r>
-        <w:rPr>
-          <w:lang w:val="en-GB"/>
-        </w:rPr>
-        <w:t>Early Breast Cancer Trialists' Collaborative Group. (2011). Effect of radiotherapy after breast-conserving surgery on 10-year recurrence and 15-year breast cancer death: meta-analysis of individual patient data for 10 801 women in 17 randomised trials. </w:t>
-      </w:r>
+        <w:t>[14]</w:t>
+      </w:r>
+      <w:r>
+        <w:rPr>
+          <w:lang w:val="en-US"/>
+        </w:rPr>
+        <w:t xml:space="preserve"> </w:t>
+      </w:r>
+      <w:proofErr w:type="spellStart"/>
+      <w:r>
+        <w:rPr>
+          <w:lang w:val="en-US"/>
+        </w:rPr>
+        <w:t>Kornblith</w:t>
+      </w:r>
+      <w:proofErr w:type="spellEnd"/>
+      <w:r>
+        <w:rPr>
+          <w:lang w:val="en-US"/>
+        </w:rPr>
+        <w:t xml:space="preserve">, S., </w:t>
+      </w:r>
+      <w:proofErr w:type="spellStart"/>
+      <w:r>
+        <w:rPr>
+          <w:lang w:val="en-US"/>
+        </w:rPr>
+        <w:t>Shlens</w:t>
+      </w:r>
+      <w:proofErr w:type="spellEnd"/>
+      <w:r>
+        <w:rPr>
+          <w:lang w:val="en-US"/>
+        </w:rPr>
+        <w:t xml:space="preserve">, J., &amp; Le, Q. V. (2018). Do better </w:t>
+      </w:r>
+      <w:proofErr w:type="spellStart"/>
+      <w:r>
+        <w:rPr>
+          <w:lang w:val="en-US"/>
+        </w:rPr>
+        <w:t>imagenet</w:t>
+      </w:r>
+      <w:proofErr w:type="spellEnd"/>
+      <w:r>
+        <w:rPr>
+          <w:lang w:val="en-US"/>
+        </w:rPr>
+        <w:t xml:space="preserve"> models transfer </w:t>
+      </w:r>
+      <w:proofErr w:type="gramStart"/>
+      <w:r>
+        <w:rPr>
+          <w:lang w:val="en-US"/>
+        </w:rPr>
+        <w:t>better?.</w:t>
+      </w:r>
+      <w:proofErr w:type="gramEnd"/>
+      <w:r>
+        <w:rPr>
+          <w:lang w:val="en-US"/>
+        </w:rPr>
+        <w:t> </w:t>
+      </w:r>
+      <w:proofErr w:type="spellStart"/>
+      <w:proofErr w:type="gramStart"/>
       <w:r>
         <w:rPr>
           <w:i/>
           <w:iCs/>
-          <w:lang w:val="en-US"/>
-        </w:rPr>
-        <w:t>The Lancet</w:t>
-      </w:r>
-      <w:r>
-        <w:rPr>
-          <w:lang w:val="en-US"/>
-        </w:rPr>
-        <w:t>, </w:t>
-      </w:r>
+        </w:rPr>
+        <w:t>arXiv</w:t>
+      </w:r>
+      <w:proofErr w:type="spellEnd"/>
+      <w:proofErr w:type="gramEnd"/>
       <w:r>
         <w:rPr>
           <w:i/>
           <w:iCs/>
-          <w:lang w:val="en-US"/>
-        </w:rPr>
-        <w:t>378</w:t>
-      </w:r>
-      <w:r>
-        <w:rPr>
-          <w:lang w:val="en-US"/>
-        </w:rPr>
-        <w:t>(9804), 1707-1716.</w:t>
-      </w:r>
-    </w:p>
-    <w:p>
-      <w:pPr>
-        <w:rPr>
-          <w:lang w:val="en-US"/>
-        </w:rPr>
-      </w:pPr>
-      <w:r>
-        <w:rPr>
-          <w:lang w:val="en-US"/>
-        </w:rPr>
-        <w:t>[13]</w:t>
-      </w:r>
-      <w:r>
-        <w:rPr>
-          <w:lang w:val="en-US"/>
-        </w:rPr>
-        <w:t xml:space="preserve"> </w:t>
-      </w:r>
-      <w:r>
-        <w:rPr>
-          <w:lang w:val="en-US"/>
-        </w:rPr>
-        <w:t xml:space="preserve">Von </w:t>
-      </w:r>
-      <w:proofErr w:type="spellStart"/>
-      <w:r>
-        <w:rPr>
-          <w:lang w:val="en-US"/>
-        </w:rPr>
-        <w:t>Minckwitz</w:t>
-      </w:r>
-      <w:proofErr w:type="spellEnd"/>
-      <w:r>
-        <w:rPr>
-          <w:lang w:val="en-US"/>
-        </w:rPr>
-        <w:t xml:space="preserve">, G., </w:t>
-      </w:r>
-      <w:proofErr w:type="spellStart"/>
-      <w:r>
-        <w:rPr>
-          <w:lang w:val="en-US"/>
-        </w:rPr>
-        <w:t>Untch</w:t>
-      </w:r>
-      <w:proofErr w:type="spellEnd"/>
-      <w:r>
-        <w:rPr>
-          <w:lang w:val="en-US"/>
-        </w:rPr>
-        <w:t xml:space="preserve">, M., </w:t>
-      </w:r>
-      <w:proofErr w:type="spellStart"/>
-      <w:r>
-        <w:rPr>
-          <w:lang w:val="en-US"/>
-        </w:rPr>
-        <w:t>Blohmer</w:t>
-      </w:r>
-      <w:proofErr w:type="spellEnd"/>
-      <w:r>
-        <w:rPr>
-          <w:lang w:val="en-US"/>
-        </w:rPr>
-        <w:t xml:space="preserve">, J. U., Costa, S. D., </w:t>
-      </w:r>
-      <w:proofErr w:type="spellStart"/>
-      <w:r>
-        <w:rPr>
-          <w:lang w:val="en-US"/>
-        </w:rPr>
-        <w:t>Eidtmann</w:t>
-      </w:r>
-      <w:proofErr w:type="spellEnd"/>
-      <w:r>
-        <w:rPr>
-          <w:lang w:val="en-US"/>
-        </w:rPr>
-        <w:t xml:space="preserve">, H., Fasching, P. A., ... &amp; </w:t>
-      </w:r>
-      <w:proofErr w:type="spellStart"/>
-      <w:r>
-        <w:rPr>
-          <w:lang w:val="en-US"/>
-        </w:rPr>
-        <w:t>Jackisch</w:t>
-      </w:r>
-      <w:proofErr w:type="spellEnd"/>
-      <w:r>
-        <w:rPr>
-          <w:lang w:val="en-US"/>
-        </w:rPr>
-        <w:t>, C. (2012). Definition and impact of pathologic complete response on prognosis after neoadjuvant chemotherapy in various intrinsic breast cancer subtypes. J Clin Oncol, 30(15), 1796-1804.</w:t>
-      </w:r>
-    </w:p>
-    <w:p>
-      <w:pPr>
-        <w:rPr>
-          <w:lang w:val="en-US"/>
-        </w:rPr>
-      </w:pPr>
-      <w:r>
-        <w:rPr>
-          <w:lang w:val="en-US"/>
-        </w:rPr>
-        <w:t>[14]</w:t>
+        </w:rPr>
+        <w:t xml:space="preserve"> preprint arXiv:1805.08974</w:t>
+      </w:r>
+      <w:r>
+        <w:t>.</w:t>
       </w:r>
     </w:p>
     <w:sectPr>
@@ -5209,18 +5404,48 @@
       </w:r>
     </w:p>
   </w:comment>
+  <w:comment w:id="3" w:author="Bunk, S.A.O." w:date="2019-05-29T10:04:00Z" w:initials="BS">
+    <w:p>
+      <w:pPr>
+        <w:pStyle w:val="CommentText"/>
+        <w:rPr>
+          <w:lang w:val="en-US"/>
+        </w:rPr>
+      </w:pPr>
+      <w:r>
+        <w:rPr>
+          <w:rStyle w:val="CommentReference"/>
+        </w:rPr>
+        <w:annotationRef/>
+      </w:r>
+      <w:r>
+        <w:rPr>
+          <w:lang w:val="en-US"/>
+        </w:rPr>
+        <w:t>Change to include ResNet50 if i</w:t>
+      </w:r>
+      <w:r>
+        <w:rPr>
+          <w:lang w:val="en-US"/>
+        </w:rPr>
+        <w:t>t ever properly works.</w:t>
+      </w:r>
+    </w:p>
+  </w:comment>
 </w:comments>
 </file>
 
 <file path=word/commentsExtended.xml><?xml version="1.0" encoding="utf-8"?>
 <w15:commentsEx xmlns:wpc="http://schemas.microsoft.com/office/word/2010/wordprocessingCanvas" xmlns:cx="http://schemas.microsoft.com/office/drawing/2014/chartex" xmlns:cx1="http://schemas.microsoft.com/office/drawing/2015/9/8/chartex" xmlns:cx2="http://schemas.microsoft.com/office/drawing/2015/10/21/chartex" xmlns:cx3="http://schemas.microsoft.com/office/drawing/2016/5/9/chartex" xmlns:cx4="http://schemas.microsoft.com/office/drawing/2016/5/10/chartex" xmlns:cx5="http://schemas.microsoft.com/office/drawing/2016/5/11/chartex" xmlns:cx6="http://schemas.microsoft.com/office/drawing/2016/5/12/chartex" xmlns:cx7="http://schemas.microsoft.com/office/drawing/2016/5/13/chartex" xmlns:cx8="http://schemas.microsoft.com/office/drawing/2016/5/14/chartex" xmlns:mc="http://schemas.openxmlformats.org/markup-compatibility/2006" xmlns:aink="http://schemas.microsoft.com/office/drawing/2016/ink" xmlns:am3d="http://schemas.microsoft.com/office/drawing/2017/model3d" xmlns:o="urn:schemas-microsoft-com:office:office" xmlns:r="http://schemas.openxmlformats.org/officeDocument/2006/relationships" xmlns:m="http://schemas.openxmlformats.org/officeDocument/2006/math" xmlns:v="urn:schemas-microsoft-com:vml" xmlns:wp14="http://schemas.microsoft.com/office/word/2010/wordprocessingDrawing" xmlns:wp="http://schemas.openxmlformats.org/drawingml/2006/wordprocessingDrawing" xmlns:w10="urn:schemas-microsoft-com:office:word" xmlns:w="http://schemas.openxmlformats.org/wordprocessingml/2006/main" xmlns:w14="http://schemas.microsoft.com/office/word/2010/wordml" xmlns:w15="http://schemas.microsoft.com/office/word/2012/wordml" xmlns:w16cid="http://schemas.microsoft.com/office/word/2016/wordml/cid" xmlns:w16se="http://schemas.microsoft.com/office/word/2015/wordml/symex" xmlns:wpg="http://schemas.microsoft.com/office/word/2010/wordprocessingGroup" xmlns:wpi="http://schemas.microsoft.com/office/word/2010/wordprocessingInk" xmlns:wne="http://schemas.microsoft.com/office/word/2006/wordml" xmlns:wps="http://schemas.microsoft.com/office/word/2010/wordprocessingShape" mc:Ignorable="w14 w15 w16se w16cid wp14">
   <w15:commentEx w15:paraId="12C13CE7" w15:done="0"/>
+  <w15:commentEx w15:paraId="4EE22044" w15:done="0"/>
 </w15:commentsEx>
 </file>
 
 <file path=word/commentsIds.xml><?xml version="1.0" encoding="utf-8"?>
 <w16cid:commentsIds xmlns:wpc="http://schemas.microsoft.com/office/word/2010/wordprocessingCanvas" xmlns:cx="http://schemas.microsoft.com/office/drawing/2014/chartex" xmlns:cx1="http://schemas.microsoft.com/office/drawing/2015/9/8/chartex" xmlns:cx2="http://schemas.microsoft.com/office/drawing/2015/10/21/chartex" xmlns:cx3="http://schemas.microsoft.com/office/drawing/2016/5/9/chartex" xmlns:cx4="http://schemas.microsoft.com/office/drawing/2016/5/10/chartex" xmlns:cx5="http://schemas.microsoft.com/office/drawing/2016/5/11/chartex" xmlns:cx6="http://schemas.microsoft.com/office/drawing/2016/5/12/chartex" xmlns:cx7="http://schemas.microsoft.com/office/drawing/2016/5/13/chartex" xmlns:cx8="http://schemas.microsoft.com/office/drawing/2016/5/14/chartex" xmlns:mc="http://schemas.openxmlformats.org/markup-compatibility/2006" xmlns:aink="http://schemas.microsoft.com/office/drawing/2016/ink" xmlns:am3d="http://schemas.microsoft.com/office/drawing/2017/model3d" xmlns:o="urn:schemas-microsoft-com:office:office" xmlns:r="http://schemas.openxmlformats.org/officeDocument/2006/relationships" xmlns:m="http://schemas.openxmlformats.org/officeDocument/2006/math" xmlns:v="urn:schemas-microsoft-com:vml" xmlns:wp14="http://schemas.microsoft.com/office/word/2010/wordprocessingDrawing" xmlns:wp="http://schemas.openxmlformats.org/drawingml/2006/wordprocessingDrawing" xmlns:w10="urn:schemas-microsoft-com:office:word" xmlns:w="http://schemas.openxmlformats.org/wordprocessingml/2006/main" xmlns:w14="http://schemas.microsoft.com/office/word/2010/wordml" xmlns:w15="http://schemas.microsoft.com/office/word/2012/wordml" xmlns:w16cid="http://schemas.microsoft.com/office/word/2016/wordml/cid" xmlns:w16se="http://schemas.microsoft.com/office/word/2015/wordml/symex" xmlns:wpg="http://schemas.microsoft.com/office/word/2010/wordprocessingGroup" xmlns:wpi="http://schemas.microsoft.com/office/word/2010/wordprocessingInk" xmlns:wne="http://schemas.microsoft.com/office/word/2006/wordml" xmlns:wps="http://schemas.microsoft.com/office/word/2010/wordprocessingShape" mc:Ignorable="w14 w15 w16se w16cid wp14">
   <w16cid:commentId w16cid:paraId="12C13CE7" w16cid:durableId="209109DE"/>
+  <w16cid:commentId w16cid:paraId="4EE22044" w16cid:durableId="2098D7C0"/>
 </w16cid:commentsIds>
 </file>
 
@@ -5321,6 +5546,9 @@
 <w15:people xmlns:wpc="http://schemas.microsoft.com/office/word/2010/wordprocessingCanvas" xmlns:cx="http://schemas.microsoft.com/office/drawing/2014/chartex" xmlns:cx1="http://schemas.microsoft.com/office/drawing/2015/9/8/chartex" xmlns:cx2="http://schemas.microsoft.com/office/drawing/2015/10/21/chartex" xmlns:cx3="http://schemas.microsoft.com/office/drawing/2016/5/9/chartex" xmlns:cx4="http://schemas.microsoft.com/office/drawing/2016/5/10/chartex" xmlns:cx5="http://schemas.microsoft.com/office/drawing/2016/5/11/chartex" xmlns:cx6="http://schemas.microsoft.com/office/drawing/2016/5/12/chartex" xmlns:cx7="http://schemas.microsoft.com/office/drawing/2016/5/13/chartex" xmlns:cx8="http://schemas.microsoft.com/office/drawing/2016/5/14/chartex" xmlns:mc="http://schemas.openxmlformats.org/markup-compatibility/2006" xmlns:aink="http://schemas.microsoft.com/office/drawing/2016/ink" xmlns:am3d="http://schemas.microsoft.com/office/drawing/2017/model3d" xmlns:o="urn:schemas-microsoft-com:office:office" xmlns:r="http://schemas.openxmlformats.org/officeDocument/2006/relationships" xmlns:m="http://schemas.openxmlformats.org/officeDocument/2006/math" xmlns:v="urn:schemas-microsoft-com:vml" xmlns:wp14="http://schemas.microsoft.com/office/word/2010/wordprocessingDrawing" xmlns:wp="http://schemas.openxmlformats.org/drawingml/2006/wordprocessingDrawing" xmlns:w10="urn:schemas-microsoft-com:office:word" xmlns:w="http://schemas.openxmlformats.org/wordprocessingml/2006/main" xmlns:w14="http://schemas.microsoft.com/office/word/2010/wordml" xmlns:w15="http://schemas.microsoft.com/office/word/2012/wordml" xmlns:w16cid="http://schemas.microsoft.com/office/word/2016/wordml/cid" xmlns:w16se="http://schemas.microsoft.com/office/word/2015/wordml/symex" xmlns:wpg="http://schemas.microsoft.com/office/word/2010/wordprocessingGroup" xmlns:wpi="http://schemas.microsoft.com/office/word/2010/wordprocessingInk" xmlns:wne="http://schemas.microsoft.com/office/word/2006/wordml" xmlns:wps="http://schemas.microsoft.com/office/word/2010/wordprocessingShape" mc:Ignorable="w14 w15 w16se w16cid wp14">
   <w15:person w15:author="Stijn Bunk">
     <w15:presenceInfo w15:providerId="None" w15:userId="Stijn Bunk"/>
+  </w15:person>
+  <w15:person w15:author="Bunk, S.A.O.">
+    <w15:presenceInfo w15:providerId="AD" w15:userId="S-1-5-21-1895577662-1677200029-1617787245-1159058"/>
   </w15:person>
 </w15:people>
 </file>
@@ -5792,7 +6020,6 @@
   <w:style w:type="character" w:default="1" w:styleId="DefaultParagraphFont">
     <w:name w:val="Default Paragraph Font"/>
     <w:uiPriority w:val="1"/>
-    <w:semiHidden/>
     <w:unhideWhenUsed/>
   </w:style>
   <w:style w:type="table" w:default="1" w:styleId="TableNormal">

</xml_diff>